<commit_message>
doc : update gdpr_compliance
</commit_message>
<xml_diff>
--- a/Documentations/gdpr_compliance.docx
+++ b/Documentations/gdpr_compliance.docx
@@ -13,7 +13,7 @@
         <w:rPr>
           <w:rtl w:val="0"/>
         </w:rPr>
-        <w:t xml:space="preserve">Modèle de Plan de Conformité au RGPD pour Health Hub </w:t>
+        <w:t xml:space="preserve">Modèle de Plan de Conformité au RGPD pour RecoMovies </w:t>
       </w:r>
     </w:p>
     <w:p>
@@ -1204,7 +1204,7 @@
         <w:rPr>
           <w:rtl w:val="0"/>
         </w:rPr>
-        <w:t xml:space="preserve"> : HealthHub conserve le droit d'auditer les pratiques de données de FoodData API.</w:t>
+        <w:t xml:space="preserve"> : RecoMovies conserve le droit d'auditer les pratiques de données de l’API de film.</w:t>
       </w:r>
     </w:p>
     <w:p>

</xml_diff>